<commit_message>
Change client form view.
</commit_message>
<xml_diff>
--- a/service/documents/1ПГ-41ГК017905.docx
+++ b/service/documents/1ПГ-41ГК017905.docx
@@ -162,7 +162,7 @@
           <w:szCs w:val="24"/>
           <w:lang w:val="zxx" w:eastAsia="zxx" w:bidi="zxx"/>
         </w:rPr>
-        <w:t>13/05/2015</w:t>
+        <w:t>15/05/2015</w:t>
       </w:r>
     </w:p>
     <w:p>
@@ -308,7 +308,7 @@
           <w:szCs w:val="24"/>
           <w:lang w:val="zxx" w:eastAsia="zxx" w:bidi="zxx"/>
         </w:rPr>
-        <w:t xml:space="preserve">                                                  Чинне до 13/05/2017</w:t>
+        <w:t xml:space="preserve">                                                  Чинне до 15/05/2017</w:t>
       </w:r>
     </w:p>
     <w:p>

</xml_diff>